<commit_message>
Update Project Assignment-2 Milestone Two (Prapti Mane).docx
</commit_message>
<xml_diff>
--- a/Project Assignment-2 Milestone Two (Prapti Mane).docx
+++ b/Project Assignment-2 Milestone Two (Prapti Mane).docx
@@ -137,15 +137,13 @@
         </w:rPr>
         <w:t xml:space="preserve">if a beginner </w:t>
       </w:r>
-      <w:proofErr w:type="gramStart"/>
-      <w:r>
-        <w:rPr>
-          <w:sz w:val="24"/>
-          <w:szCs w:val="24"/>
-        </w:rPr>
-        <w:t>has to</w:t>
-      </w:r>
-      <w:proofErr w:type="gramEnd"/>
+      <w:r>
+        <w:rPr>
+          <w:sz w:val="24"/>
+          <w:szCs w:val="24"/>
+        </w:rPr>
+        <w:t>must</w:t>
+      </w:r>
       <w:r>
         <w:rPr>
           <w:sz w:val="24"/>

</xml_diff>